<commit_message>
Documents Updated to most recent versions
</commit_message>
<xml_diff>
--- a/E-learningSetup/scr/main/res/general/Attendance Sheet.docx
+++ b/E-learningSetup/scr/main/res/general/Attendance Sheet.docx
@@ -131,16 +131,6 @@
                 <w:lang w:eastAsia="en-GB"/>
               </w:rPr>
             </w:pPr>
-            <w:r>
-              <w:rPr>
-                <w:rFonts w:ascii="Arial" w:hAnsi="Arial" w:cs="Arial"/>
-                <w:b/>
-                <w:bCs/>
-                <w:color w:val="000000"/>
-                <w:lang w:eastAsia="en-GB"/>
-              </w:rPr>
-              <w:t>Re-Certification</w:t>
-            </w:r>
           </w:p>
         </w:tc>
       </w:tr>
@@ -221,57 +211,6 @@
                 <w:lang w:eastAsia="en-GB"/>
               </w:rPr>
             </w:pPr>
-            <w:r>
-              <w:rPr>
-                <w:rFonts w:ascii="Arial" w:hAnsi="Arial" w:cs="Arial"/>
-                <w:b/>
-                <w:bCs/>
-                <w:color w:val="000000"/>
-                <w:lang w:eastAsia="en-GB"/>
-              </w:rPr>
-              <w:t>2</w:t>
-            </w:r>
-            <w:r>
-              <w:rPr>
-                <w:rFonts w:ascii="Arial" w:hAnsi="Arial" w:cs="Arial"/>
-                <w:b/>
-                <w:bCs/>
-                <w:color w:val="000000"/>
-                <w:lang w:eastAsia="en-GB"/>
-              </w:rPr>
-              <w:t>3</w:t>
-            </w:r>
-            <w:r>
-              <w:rPr>
-                <w:rFonts w:ascii="Arial" w:hAnsi="Arial" w:cs="Arial"/>
-                <w:b/>
-                <w:bCs/>
-                <w:color w:val="000000"/>
-                <w:vertAlign w:val="superscript"/>
-                <w:lang w:eastAsia="en-GB"/>
-              </w:rPr>
-              <w:t>rd</w:t>
-            </w:r>
-            <w:r>
-              <w:rPr>
-                <w:rFonts w:ascii="Arial" w:hAnsi="Arial" w:cs="Arial"/>
-                <w:b/>
-                <w:bCs/>
-                <w:color w:val="000000"/>
-                <w:lang w:eastAsia="en-GB"/>
-              </w:rPr>
-              <w:t xml:space="preserve"> </w:t>
-            </w:r>
-            <w:r>
-              <w:rPr>
-                <w:rFonts w:ascii="Arial" w:hAnsi="Arial" w:cs="Arial"/>
-                <w:b/>
-                <w:bCs/>
-                <w:color w:val="000000"/>
-                <w:lang w:eastAsia="en-GB"/>
-              </w:rPr>
-              <w:t>April 2020</w:t>
-            </w:r>
           </w:p>
         </w:tc>
       </w:tr>
@@ -349,16 +288,6 @@
                 <w:lang w:eastAsia="en-GB"/>
               </w:rPr>
             </w:pPr>
-            <w:r>
-              <w:rPr>
-                <w:rFonts w:ascii="Arial" w:hAnsi="Arial" w:cs="Arial"/>
-                <w:b/>
-                <w:bCs/>
-                <w:color w:val="000000"/>
-                <w:lang w:eastAsia="en-GB"/>
-              </w:rPr>
-              <w:t>09:30-16:00</w:t>
-            </w:r>
           </w:p>
         </w:tc>
       </w:tr>
@@ -545,16 +474,6 @@
                 <w:lang w:eastAsia="en-GB"/>
               </w:rPr>
             </w:pPr>
-            <w:r>
-              <w:rPr>
-                <w:rFonts w:ascii="Arial" w:hAnsi="Arial" w:cs="Arial"/>
-                <w:b/>
-                <w:bCs/>
-                <w:color w:val="000000"/>
-                <w:lang w:eastAsia="en-GB"/>
-              </w:rPr>
-              <w:t>Huw, Rob and Paul</w:t>
-            </w:r>
           </w:p>
         </w:tc>
       </w:tr>
@@ -757,13 +676,22 @@
               <w:spacing w:before="240" w:after="240"/>
               <w:rPr>
                 <w:rFonts w:ascii="Arial" w:hAnsi="Arial" w:cs="Arial"/>
-                <w:bCs/>
+                <w:b/>
                 <w:iCs/>
                 <w:sz w:val="18"/>
                 <w:szCs w:val="18"/>
               </w:rPr>
             </w:pPr>
-            <w:r>
+          </w:p>
+        </w:tc>
+        <w:tc>
+          <w:tcPr>
+            <w:tcW w:w="3261" w:type="dxa"/>
+          </w:tcPr>
+          <w:p>
+            <w:pPr>
+              <w:pStyle w:val="Heading3"/>
+              <w:spacing w:before="240" w:after="240"/>
               <w:rPr>
                 <w:rFonts w:ascii="Arial" w:hAnsi="Arial" w:cs="Arial"/>
                 <w:bCs/>
@@ -771,36 +699,9 @@
                 <w:sz w:val="18"/>
                 <w:szCs w:val="18"/>
               </w:rPr>
-              <w:t>Diana Skangale</w:t>
-            </w:r>
-          </w:p>
-        </w:tc>
-        <w:tc>
-          <w:tcPr>
-            <w:tcW w:w="3261" w:type="dxa"/>
-          </w:tcPr>
-          <w:p>
-            <w:pPr>
-              <w:pStyle w:val="Heading3"/>
-              <w:spacing w:before="240" w:after="240"/>
-              <w:rPr>
-                <w:rFonts w:ascii="Arial" w:hAnsi="Arial" w:cs="Arial"/>
-                <w:bCs/>
-                <w:iCs/>
-                <w:sz w:val="18"/>
-                <w:szCs w:val="18"/>
-              </w:rPr>
-            </w:pPr>
-            <w:r>
-              <w:rPr>
-                <w:rFonts w:ascii="Arial" w:hAnsi="Arial" w:cs="Arial"/>
-                <w:bCs/>
-                <w:iCs/>
-                <w:sz w:val="18"/>
-                <w:szCs w:val="18"/>
-              </w:rPr>
-              <w:t>Affinity Trust</w:t>
-            </w:r>
+            </w:pPr>
+            <w:bookmarkStart w:id="0" w:name="_GoBack"/>
+            <w:bookmarkEnd w:id="0"/>
           </w:p>
         </w:tc>
         <w:tc>
@@ -864,16 +765,6 @@
                 <w:szCs w:val="18"/>
               </w:rPr>
             </w:pPr>
-            <w:r>
-              <w:rPr>
-                <w:rFonts w:ascii="Arial" w:hAnsi="Arial" w:cs="Arial"/>
-                <w:bCs/>
-                <w:iCs/>
-                <w:sz w:val="18"/>
-                <w:szCs w:val="18"/>
-              </w:rPr>
-              <w:t>Stephanie Ward</w:t>
-            </w:r>
           </w:p>
         </w:tc>
         <w:tc>
@@ -955,16 +846,6 @@
                 <w:szCs w:val="18"/>
               </w:rPr>
             </w:pPr>
-            <w:r>
-              <w:rPr>
-                <w:rFonts w:ascii="Arial" w:hAnsi="Arial" w:cs="Arial"/>
-                <w:bCs/>
-                <w:iCs/>
-                <w:sz w:val="18"/>
-                <w:szCs w:val="18"/>
-              </w:rPr>
-              <w:t>Hayley Millington</w:t>
-            </w:r>
           </w:p>
         </w:tc>
         <w:tc>
@@ -1046,16 +927,6 @@
                 <w:szCs w:val="18"/>
               </w:rPr>
             </w:pPr>
-            <w:r>
-              <w:rPr>
-                <w:rFonts w:ascii="Arial" w:hAnsi="Arial" w:cs="Arial"/>
-                <w:bCs/>
-                <w:iCs/>
-                <w:sz w:val="18"/>
-                <w:szCs w:val="18"/>
-              </w:rPr>
-              <w:t>Samuel Skipper</w:t>
-            </w:r>
           </w:p>
         </w:tc>
         <w:tc>
@@ -1137,16 +1008,6 @@
                 <w:szCs w:val="18"/>
               </w:rPr>
             </w:pPr>
-            <w:r>
-              <w:rPr>
-                <w:rFonts w:ascii="Arial" w:hAnsi="Arial" w:cs="Arial"/>
-                <w:bCs/>
-                <w:iCs/>
-                <w:sz w:val="18"/>
-                <w:szCs w:val="18"/>
-              </w:rPr>
-              <w:t>Karen Watkins</w:t>
-            </w:r>
           </w:p>
         </w:tc>
         <w:tc>
@@ -1228,16 +1089,6 @@
                 <w:szCs w:val="18"/>
               </w:rPr>
             </w:pPr>
-            <w:r>
-              <w:rPr>
-                <w:rFonts w:ascii="Arial" w:hAnsi="Arial" w:cs="Arial"/>
-                <w:bCs/>
-                <w:iCs/>
-                <w:sz w:val="18"/>
-                <w:szCs w:val="18"/>
-              </w:rPr>
-              <w:t>William Blackley</w:t>
-            </w:r>
           </w:p>
         </w:tc>
         <w:tc>
@@ -1319,16 +1170,6 @@
                 <w:szCs w:val="18"/>
               </w:rPr>
             </w:pPr>
-            <w:r>
-              <w:rPr>
-                <w:rFonts w:ascii="Arial" w:hAnsi="Arial" w:cs="Arial"/>
-                <w:bCs/>
-                <w:iCs/>
-                <w:sz w:val="18"/>
-                <w:szCs w:val="18"/>
-              </w:rPr>
-              <w:t>Alex Hill</w:t>
-            </w:r>
           </w:p>
         </w:tc>
         <w:tc>
@@ -1410,16 +1251,6 @@
                 <w:szCs w:val="18"/>
               </w:rPr>
             </w:pPr>
-            <w:r>
-              <w:rPr>
-                <w:rFonts w:ascii="Arial" w:hAnsi="Arial" w:cs="Arial"/>
-                <w:bCs/>
-                <w:iCs/>
-                <w:sz w:val="18"/>
-                <w:szCs w:val="18"/>
-              </w:rPr>
-              <w:t>Scott Devin</w:t>
-            </w:r>
           </w:p>
         </w:tc>
         <w:tc>
@@ -1501,16 +1332,6 @@
                 <w:szCs w:val="18"/>
               </w:rPr>
             </w:pPr>
-            <w:r>
-              <w:rPr>
-                <w:rFonts w:ascii="Arial" w:hAnsi="Arial" w:cs="Arial"/>
-                <w:bCs/>
-                <w:iCs/>
-                <w:sz w:val="18"/>
-                <w:szCs w:val="18"/>
-              </w:rPr>
-              <w:t>Vicky Cook</w:t>
-            </w:r>
           </w:p>
         </w:tc>
         <w:tc>
@@ -1592,16 +1413,6 @@
                 <w:szCs w:val="18"/>
               </w:rPr>
             </w:pPr>
-            <w:r>
-              <w:rPr>
-                <w:rFonts w:ascii="Arial" w:hAnsi="Arial" w:cs="Arial"/>
-                <w:bCs/>
-                <w:iCs/>
-                <w:sz w:val="18"/>
-                <w:szCs w:val="18"/>
-              </w:rPr>
-              <w:t>Jennifer Taylor</w:t>
-            </w:r>
           </w:p>
         </w:tc>
         <w:tc>
@@ -1683,18 +1494,6 @@
                 <w:szCs w:val="18"/>
               </w:rPr>
             </w:pPr>
-            <w:r>
-              <w:rPr>
-                <w:rFonts w:ascii="Arial" w:hAnsi="Arial" w:cs="Arial"/>
-                <w:bCs/>
-                <w:iCs/>
-                <w:sz w:val="18"/>
-                <w:szCs w:val="18"/>
-              </w:rPr>
-              <w:t>Dan Newby</w:t>
-            </w:r>
-            <w:bookmarkStart w:id="0" w:name="_GoBack"/>
-            <w:bookmarkEnd w:id="0"/>
           </w:p>
         </w:tc>
         <w:tc>
@@ -2252,6 +2051,7 @@
                               <w:szCs w:val="16"/>
                             </w:rPr>
                           </w:pPr>
+                          <w:proofErr w:type="gramStart"/>
                           <w:r>
                             <w:rPr>
                               <w:rFonts w:cs="Arial"/>
@@ -2277,7 +2077,18 @@
                               <w:sz w:val="16"/>
                               <w:szCs w:val="16"/>
                             </w:rPr>
-                            <w:t>General – Attendance Sheet V</w:t>
+                            <w:t>General</w:t>
+                          </w:r>
+                          <w:proofErr w:type="gramEnd"/>
+                          <w:r>
+                            <w:rPr>
+                              <w:rFonts w:cs="Arial"/>
+                              <w:i/>
+                              <w:color w:val="008FC3"/>
+                              <w:sz w:val="16"/>
+                              <w:szCs w:val="16"/>
+                            </w:rPr>
+                            <w:t xml:space="preserve"> – Attendance Sheet V</w:t>
                           </w:r>
                           <w:r>
                             <w:rPr>
@@ -2368,6 +2179,7 @@
                         <w:szCs w:val="16"/>
                       </w:rPr>
                     </w:pPr>
+                    <w:proofErr w:type="gramStart"/>
                     <w:r>
                       <w:rPr>
                         <w:rFonts w:cs="Arial"/>
@@ -2393,7 +2205,18 @@
                         <w:sz w:val="16"/>
                         <w:szCs w:val="16"/>
                       </w:rPr>
-                      <w:t>General – Attendance Sheet V</w:t>
+                      <w:t>General</w:t>
+                    </w:r>
+                    <w:proofErr w:type="gramEnd"/>
+                    <w:r>
+                      <w:rPr>
+                        <w:rFonts w:cs="Arial"/>
+                        <w:i/>
+                        <w:color w:val="008FC3"/>
+                        <w:sz w:val="16"/>
+                        <w:szCs w:val="16"/>
+                      </w:rPr>
+                      <w:t xml:space="preserve"> – Attendance Sheet V</w:t>
                     </w:r>
                     <w:r>
                       <w:rPr>
@@ -3765,7 +3588,7 @@
 </file>
 
 <file path=customXml/itemProps1.xml><?xml version="1.0" encoding="utf-8"?>
-<ds:datastoreItem xmlns:ds="http://schemas.openxmlformats.org/officeDocument/2006/customXml" ds:itemID="{BE6FE10B-2A19-464A-8372-C8BADE160C99}">
+<ds:datastoreItem xmlns:ds="http://schemas.openxmlformats.org/officeDocument/2006/customXml" ds:itemID="{ACF8E562-0DB4-498F-81AD-90AE40F407E5}">
   <ds:schemaRefs>
     <ds:schemaRef ds:uri="http://schemas.openxmlformats.org/officeDocument/2006/bibliography"/>
   </ds:schemaRefs>

</xml_diff>